<commit_message>
doc: end part 1 LAB 3
</commit_message>
<xml_diff>
--- a/Lab3/ReportLab3.docx
+++ b/Lab3/ReportLab3.docx
@@ -62,21 +62,12 @@
           <w:szCs w:val="30"/>
         </w:rPr>
       </w:pPr>
-      <w:proofErr w:type="spellStart"/>
       <w:r>
         <w:rPr>
           <w:sz w:val="30"/>
           <w:szCs w:val="30"/>
         </w:rPr>
-        <w:t>Politecnico</w:t>
-      </w:r>
-      <w:proofErr w:type="spellEnd"/>
-      <w:r>
-        <w:rPr>
-          <w:sz w:val="30"/>
-          <w:szCs w:val="30"/>
-        </w:rPr>
-        <w:t xml:space="preserve"> di Torino</w:t>
+        <w:t>Politecnico di Torino</w:t>
       </w:r>
     </w:p>
     <w:p>
@@ -126,23 +117,7 @@
           <w:sz w:val="32"/>
           <w:szCs w:val="32"/>
         </w:rPr>
-        <w:t xml:space="preserve">Author: </w:t>
-      </w:r>
-      <w:proofErr w:type="spellStart"/>
-      <w:r>
-        <w:rPr>
-          <w:sz w:val="32"/>
-          <w:szCs w:val="32"/>
-        </w:rPr>
-        <w:t>Grottesi</w:t>
-      </w:r>
-      <w:proofErr w:type="spellEnd"/>
-      <w:r>
-        <w:rPr>
-          <w:sz w:val="32"/>
-          <w:szCs w:val="32"/>
-        </w:rPr>
-        <w:t xml:space="preserve"> Lorenzo</w:t>
+        <w:t>Author: Grottesi Lorenzo</w:t>
       </w:r>
     </w:p>
     <w:p/>
@@ -342,8 +317,1325 @@
         <w:t xml:space="preserve"> Photovoltaic cell is assuming to work always at its maximum power point.</w:t>
       </w:r>
     </w:p>
+    <w:p>
+      <w:pPr>
+        <w:keepNext/>
+        <w:jc w:val="center"/>
+      </w:pPr>
+      <w:r>
+        <w:rPr>
+          <w:noProof/>
+        </w:rPr>
+        <w:drawing>
+          <wp:inline distT="0" distB="0" distL="0" distR="0" wp14:anchorId="7F051932" wp14:editId="73DD0C86">
+            <wp:extent cx="4659464" cy="3026381"/>
+            <wp:effectExtent l="0" t="0" r="8255" b="3175"/>
+            <wp:docPr id="2" name="Picture 2"/>
+            <wp:cNvGraphicFramePr>
+              <a:graphicFrameLocks xmlns:a="http://schemas.openxmlformats.org/drawingml/2006/main" noChangeAspect="1"/>
+            </wp:cNvGraphicFramePr>
+            <a:graphic xmlns:a="http://schemas.openxmlformats.org/drawingml/2006/main">
+              <a:graphicData uri="http://schemas.openxmlformats.org/drawingml/2006/picture">
+                <pic:pic xmlns:pic="http://schemas.openxmlformats.org/drawingml/2006/picture">
+                  <pic:nvPicPr>
+                    <pic:cNvPr id="2" name="Picture 2"/>
+                    <pic:cNvPicPr/>
+                  </pic:nvPicPr>
+                  <pic:blipFill>
+                    <a:blip r:embed="rId10" cstate="print">
+                      <a:extLst>
+                        <a:ext uri="{28A0092B-C50C-407E-A947-70E740481C1C}">
+                          <a14:useLocalDpi xmlns:a14="http://schemas.microsoft.com/office/drawing/2010/main" val="0"/>
+                        </a:ext>
+                      </a:extLst>
+                    </a:blip>
+                    <a:stretch>
+                      <a:fillRect/>
+                    </a:stretch>
+                  </pic:blipFill>
+                  <pic:spPr>
+                    <a:xfrm>
+                      <a:off x="0" y="0"/>
+                      <a:ext cx="4667818" cy="3031807"/>
+                    </a:xfrm>
+                    <a:prstGeom prst="rect">
+                      <a:avLst/>
+                    </a:prstGeom>
+                  </pic:spPr>
+                </pic:pic>
+              </a:graphicData>
+            </a:graphic>
+          </wp:inline>
+        </w:drawing>
+      </w:r>
+    </w:p>
+    <w:p>
+      <w:pPr>
+        <w:pStyle w:val="Caption"/>
+        <w:jc w:val="center"/>
+        <w:rPr>
+          <w:sz w:val="20"/>
+          <w:szCs w:val="20"/>
+        </w:rPr>
+      </w:pPr>
+      <w:r>
+        <w:rPr>
+          <w:sz w:val="20"/>
+          <w:szCs w:val="20"/>
+        </w:rPr>
+        <w:t xml:space="preserve">Figure </w:t>
+      </w:r>
+      <w:r>
+        <w:rPr>
+          <w:sz w:val="20"/>
+          <w:szCs w:val="20"/>
+        </w:rPr>
+        <w:fldChar w:fldCharType="begin"/>
+      </w:r>
+      <w:r>
+        <w:rPr>
+          <w:sz w:val="20"/>
+          <w:szCs w:val="20"/>
+        </w:rPr>
+        <w:instrText xml:space="preserve"> SEQ Figure \* ARABIC </w:instrText>
+      </w:r>
+      <w:r>
+        <w:rPr>
+          <w:sz w:val="20"/>
+          <w:szCs w:val="20"/>
+        </w:rPr>
+        <w:fldChar w:fldCharType="separate"/>
+      </w:r>
+      <w:r>
+        <w:rPr>
+          <w:noProof/>
+          <w:sz w:val="20"/>
+          <w:szCs w:val="20"/>
+        </w:rPr>
+        <w:t>2</w:t>
+      </w:r>
+      <w:r>
+        <w:rPr>
+          <w:sz w:val="20"/>
+          <w:szCs w:val="20"/>
+        </w:rPr>
+        <w:fldChar w:fldCharType="end"/>
+      </w:r>
+      <w:r>
+        <w:rPr>
+          <w:sz w:val="20"/>
+          <w:szCs w:val="20"/>
+        </w:rPr>
+        <w:t xml:space="preserve"> - System model</w:t>
+      </w:r>
+    </w:p>
+    <w:p>
+      <w:pPr>
+        <w:pStyle w:val="Heading2"/>
+      </w:pPr>
+      <w:r>
+        <w:lastRenderedPageBreak/>
+        <w:t>Simulation trace</w:t>
+      </w:r>
+    </w:p>
+    <w:p>
+      <w:r>
+        <w:rPr>
+          <w:noProof/>
+        </w:rPr>
+        <mc:AlternateContent>
+          <mc:Choice Requires="wps">
+            <w:drawing>
+              <wp:anchor distT="0" distB="0" distL="114300" distR="114300" simplePos="0" relativeHeight="251663360" behindDoc="0" locked="0" layoutInCell="1" allowOverlap="1" wp14:anchorId="3835F503" wp14:editId="48E86DF3">
+                <wp:simplePos x="0" y="0"/>
+                <wp:positionH relativeFrom="column">
+                  <wp:posOffset>-251460</wp:posOffset>
+                </wp:positionH>
+                <wp:positionV relativeFrom="paragraph">
+                  <wp:posOffset>4890135</wp:posOffset>
+                </wp:positionV>
+                <wp:extent cx="6680200" cy="635"/>
+                <wp:effectExtent l="0" t="0" r="0" b="0"/>
+                <wp:wrapSquare wrapText="bothSides"/>
+                <wp:docPr id="4" name="Text Box 4"/>
+                <wp:cNvGraphicFramePr/>
+                <a:graphic xmlns:a="http://schemas.openxmlformats.org/drawingml/2006/main">
+                  <a:graphicData uri="http://schemas.microsoft.com/office/word/2010/wordprocessingShape">
+                    <wps:wsp>
+                      <wps:cNvSpPr txBox="1"/>
+                      <wps:spPr>
+                        <a:xfrm>
+                          <a:off x="0" y="0"/>
+                          <a:ext cx="6680200" cy="635"/>
+                        </a:xfrm>
+                        <a:prstGeom prst="rect">
+                          <a:avLst/>
+                        </a:prstGeom>
+                        <a:solidFill>
+                          <a:prstClr val="white"/>
+                        </a:solidFill>
+                        <a:ln>
+                          <a:noFill/>
+                        </a:ln>
+                      </wps:spPr>
+                      <wps:txbx>
+                        <w:txbxContent>
+                          <w:p>
+                            <w:pPr>
+                              <w:pStyle w:val="Caption"/>
+                              <w:jc w:val="center"/>
+                              <w:rPr>
+                                <w:noProof/>
+                                <w:sz w:val="20"/>
+                                <w:szCs w:val="20"/>
+                              </w:rPr>
+                            </w:pPr>
+                            <w:r>
+                              <w:rPr>
+                                <w:sz w:val="20"/>
+                                <w:szCs w:val="20"/>
+                              </w:rPr>
+                              <w:t xml:space="preserve">Figure </w:t>
+                            </w:r>
+                            <w:r>
+                              <w:rPr>
+                                <w:sz w:val="20"/>
+                                <w:szCs w:val="20"/>
+                              </w:rPr>
+                              <w:fldChar w:fldCharType="begin"/>
+                            </w:r>
+                            <w:r>
+                              <w:rPr>
+                                <w:sz w:val="20"/>
+                                <w:szCs w:val="20"/>
+                              </w:rPr>
+                              <w:instrText xml:space="preserve"> SEQ Figure \* ARABIC </w:instrText>
+                            </w:r>
+                            <w:r>
+                              <w:rPr>
+                                <w:sz w:val="20"/>
+                                <w:szCs w:val="20"/>
+                              </w:rPr>
+                              <w:fldChar w:fldCharType="separate"/>
+                            </w:r>
+                            <w:r>
+                              <w:rPr>
+                                <w:noProof/>
+                                <w:sz w:val="20"/>
+                                <w:szCs w:val="20"/>
+                              </w:rPr>
+                              <w:t>3</w:t>
+                            </w:r>
+                            <w:r>
+                              <w:rPr>
+                                <w:sz w:val="20"/>
+                                <w:szCs w:val="20"/>
+                              </w:rPr>
+                              <w:fldChar w:fldCharType="end"/>
+                            </w:r>
+                            <w:r>
+                              <w:rPr>
+                                <w:sz w:val="20"/>
+                                <w:szCs w:val="20"/>
+                              </w:rPr>
+                              <w:t xml:space="preserve"> - Workload and power demand</w:t>
+                            </w:r>
+                          </w:p>
+                        </w:txbxContent>
+                      </wps:txbx>
+                      <wps:bodyPr rot="0" spcFirstLastPara="0" vertOverflow="overflow" horzOverflow="overflow" vert="horz" wrap="square" lIns="0" tIns="0" rIns="0" bIns="0" numCol="1" spcCol="0" rtlCol="0" fromWordArt="0" anchor="t" anchorCtr="0" forceAA="0" compatLnSpc="1">
+                        <a:prstTxWarp prst="textNoShape">
+                          <a:avLst/>
+                        </a:prstTxWarp>
+                        <a:spAutoFit/>
+                      </wps:bodyPr>
+                    </wps:wsp>
+                  </a:graphicData>
+                </a:graphic>
+              </wp:anchor>
+            </w:drawing>
+          </mc:Choice>
+          <mc:Fallback>
+            <w:pict>
+              <v:shapetype w14:anchorId="3835F503" id="_x0000_t202" coordsize="21600,21600" o:spt="202" path="m,l,21600r21600,l21600,xe">
+                <v:stroke joinstyle="miter"/>
+                <v:path gradientshapeok="t" o:connecttype="rect"/>
+              </v:shapetype>
+              <v:shape id="Text Box 4" o:spid="_x0000_s1026" type="#_x0000_t202" style="position:absolute;margin-left:-19.8pt;margin-top:385.05pt;width:526pt;height:.05pt;z-index:251663360;visibility:visible;mso-wrap-style:square;mso-wrap-distance-left:9pt;mso-wrap-distance-top:0;mso-wrap-distance-right:9pt;mso-wrap-distance-bottom:0;mso-position-horizontal:absolute;mso-position-horizontal-relative:text;mso-position-vertical:absolute;mso-position-vertical-relative:text;v-text-anchor:top" o:gfxdata="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" stroked="f">
+                <v:textbox style="mso-fit-shape-to-text:t" inset="0,0,0,0">
+                  <w:txbxContent>
+                    <w:p>
+                      <w:pPr>
+                        <w:pStyle w:val="Caption"/>
+                        <w:jc w:val="center"/>
+                        <w:rPr>
+                          <w:noProof/>
+                          <w:sz w:val="20"/>
+                          <w:szCs w:val="20"/>
+                        </w:rPr>
+                      </w:pPr>
+                      <w:r>
+                        <w:rPr>
+                          <w:sz w:val="20"/>
+                          <w:szCs w:val="20"/>
+                        </w:rPr>
+                        <w:t xml:space="preserve">Figure </w:t>
+                      </w:r>
+                      <w:r>
+                        <w:rPr>
+                          <w:sz w:val="20"/>
+                          <w:szCs w:val="20"/>
+                        </w:rPr>
+                        <w:fldChar w:fldCharType="begin"/>
+                      </w:r>
+                      <w:r>
+                        <w:rPr>
+                          <w:sz w:val="20"/>
+                          <w:szCs w:val="20"/>
+                        </w:rPr>
+                        <w:instrText xml:space="preserve"> SEQ Figure \* ARABIC </w:instrText>
+                      </w:r>
+                      <w:r>
+                        <w:rPr>
+                          <w:sz w:val="20"/>
+                          <w:szCs w:val="20"/>
+                        </w:rPr>
+                        <w:fldChar w:fldCharType="separate"/>
+                      </w:r>
+                      <w:r>
+                        <w:rPr>
+                          <w:noProof/>
+                          <w:sz w:val="20"/>
+                          <w:szCs w:val="20"/>
+                        </w:rPr>
+                        <w:t>3</w:t>
+                      </w:r>
+                      <w:r>
+                        <w:rPr>
+                          <w:sz w:val="20"/>
+                          <w:szCs w:val="20"/>
+                        </w:rPr>
+                        <w:fldChar w:fldCharType="end"/>
+                      </w:r>
+                      <w:r>
+                        <w:rPr>
+                          <w:sz w:val="20"/>
+                          <w:szCs w:val="20"/>
+                        </w:rPr>
+                        <w:t xml:space="preserve"> - Workload and power demand</w:t>
+                      </w:r>
+                    </w:p>
+                  </w:txbxContent>
+                </v:textbox>
+                <w10:wrap type="square"/>
+              </v:shape>
+            </w:pict>
+          </mc:Fallback>
+        </mc:AlternateContent>
+      </w:r>
+      <w:r>
+        <w:rPr>
+          <w:noProof/>
+        </w:rPr>
+        <w:drawing>
+          <wp:anchor distT="0" distB="0" distL="114300" distR="114300" simplePos="0" relativeHeight="251661312" behindDoc="0" locked="0" layoutInCell="1" allowOverlap="1" wp14:anchorId="5C53FE6B" wp14:editId="15CF9D61">
+            <wp:simplePos x="0" y="0"/>
+            <wp:positionH relativeFrom="column">
+              <wp:posOffset>-251460</wp:posOffset>
+            </wp:positionH>
+            <wp:positionV relativeFrom="paragraph">
+              <wp:posOffset>1263015</wp:posOffset>
+            </wp:positionV>
+            <wp:extent cx="6680200" cy="3569970"/>
+            <wp:effectExtent l="0" t="0" r="6350" b="0"/>
+            <wp:wrapSquare wrapText="bothSides"/>
+            <wp:docPr id="3" name="Picture 3"/>
+            <wp:cNvGraphicFramePr>
+              <a:graphicFrameLocks xmlns:a="http://schemas.openxmlformats.org/drawingml/2006/main" noChangeAspect="1"/>
+            </wp:cNvGraphicFramePr>
+            <a:graphic xmlns:a="http://schemas.openxmlformats.org/drawingml/2006/main">
+              <a:graphicData uri="http://schemas.openxmlformats.org/drawingml/2006/picture">
+                <pic:pic xmlns:pic="http://schemas.openxmlformats.org/drawingml/2006/picture">
+                  <pic:nvPicPr>
+                    <pic:cNvPr id="3" name="Picture 3"/>
+                    <pic:cNvPicPr/>
+                  </pic:nvPicPr>
+                  <pic:blipFill>
+                    <a:blip r:embed="rId11">
+                      <a:extLst>
+                        <a:ext uri="{28A0092B-C50C-407E-A947-70E740481C1C}">
+                          <a14:useLocalDpi xmlns:a14="http://schemas.microsoft.com/office/drawing/2010/main" val="0"/>
+                        </a:ext>
+                      </a:extLst>
+                    </a:blip>
+                    <a:stretch>
+                      <a:fillRect/>
+                    </a:stretch>
+                  </pic:blipFill>
+                  <pic:spPr>
+                    <a:xfrm>
+                      <a:off x="0" y="0"/>
+                      <a:ext cx="6680200" cy="3569970"/>
+                    </a:xfrm>
+                    <a:prstGeom prst="rect">
+                      <a:avLst/>
+                    </a:prstGeom>
+                  </pic:spPr>
+                </pic:pic>
+              </a:graphicData>
+            </a:graphic>
+            <wp14:sizeRelH relativeFrom="page">
+              <wp14:pctWidth>0</wp14:pctWidth>
+            </wp14:sizeRelH>
+            <wp14:sizeRelV relativeFrom="page">
+              <wp14:pctHeight>0</wp14:pctHeight>
+            </wp14:sizeRelV>
+          </wp:anchor>
+        </w:drawing>
+      </w:r>
+      <w:r>
+        <w:t xml:space="preserve">Once the model has been created and filled, the simulation can start. The first simulation has been launched considering a parallel scheduling of the loads, in a period of 120 seconds. </w:t>
+      </w:r>
+      <w:r>
+        <w:t xml:space="preserve">The shape of the workloads is reported in figure below, the time is referred in two periods. As possible to notice, in some points of time the workloads are overlapped increasing the current demand. All the loads are supplied by a constant voltage of 3,3V. </w:t>
+      </w:r>
+    </w:p>
+    <w:p>
+      <w:r>
+        <w:t xml:space="preserve">In this section, a description of the simulation will be carried. Is important to highlight that simulation ends when one of two situations are </w:t>
+      </w:r>
+      <w:r>
+        <w:t>appears</w:t>
+      </w:r>
+      <w:r>
+        <w:t xml:space="preserve">: </w:t>
+      </w:r>
+    </w:p>
+    <w:p>
+      <w:pPr>
+        <w:pStyle w:val="ListParagraph"/>
+        <w:numPr>
+          <w:ilvl w:val="0"/>
+          <w:numId w:val="10"/>
+        </w:numPr>
+      </w:pPr>
+      <w:r>
+        <w:t xml:space="preserve">The simulation time elapses </w:t>
+      </w:r>
+      <w:r>
+        <w:t>(</w:t>
+      </w:r>
+      <w:r>
+        <w:t>around 3 months</w:t>
+      </w:r>
+      <w:r>
+        <w:t>)</w:t>
+      </w:r>
+      <w:r>
+        <w:t xml:space="preserve">   </w:t>
+      </w:r>
+    </w:p>
+    <w:p>
+      <w:pPr>
+        <w:pStyle w:val="ListParagraph"/>
+        <w:numPr>
+          <w:ilvl w:val="0"/>
+          <w:numId w:val="10"/>
+        </w:numPr>
+      </w:pPr>
+      <w:r>
+        <w:t>The battery is considered discharged (</w:t>
+      </w:r>
+      <w:r>
+        <w:t xml:space="preserve">voltage </w:t>
+      </w:r>
+      <w:r>
+        <w:t>under 2,5 V or SOC under 0.01)</w:t>
+      </w:r>
+    </w:p>
+    <w:p>
+      <w:r>
+        <w:t>The first simulation last for 91,37 hours, before reaching the drop-out voltage.  The figure below reports the curve of the state of charge and battery voltage changing in time.</w:t>
+      </w:r>
+    </w:p>
+    <w:p>
+      <w:pPr>
+        <w:keepNext/>
+        <w:jc w:val="center"/>
+      </w:pPr>
+      <w:r>
+        <w:rPr>
+          <w:noProof/>
+        </w:rPr>
+        <w:lastRenderedPageBreak/>
+        <w:drawing>
+          <wp:inline distT="0" distB="0" distL="0" distR="0" wp14:anchorId="65204FB7" wp14:editId="1E437C1A">
+            <wp:extent cx="5141653" cy="2829029"/>
+            <wp:effectExtent l="0" t="0" r="1905" b="9525"/>
+            <wp:docPr id="5" name="Picture 5"/>
+            <wp:cNvGraphicFramePr>
+              <a:graphicFrameLocks xmlns:a="http://schemas.openxmlformats.org/drawingml/2006/main" noChangeAspect="1"/>
+            </wp:cNvGraphicFramePr>
+            <a:graphic xmlns:a="http://schemas.openxmlformats.org/drawingml/2006/main">
+              <a:graphicData uri="http://schemas.openxmlformats.org/drawingml/2006/picture">
+                <pic:pic xmlns:pic="http://schemas.openxmlformats.org/drawingml/2006/picture">
+                  <pic:nvPicPr>
+                    <pic:cNvPr id="5" name="Picture 5"/>
+                    <pic:cNvPicPr/>
+                  </pic:nvPicPr>
+                  <pic:blipFill>
+                    <a:blip r:embed="rId12" cstate="print">
+                      <a:extLst>
+                        <a:ext uri="{28A0092B-C50C-407E-A947-70E740481C1C}">
+                          <a14:useLocalDpi xmlns:a14="http://schemas.microsoft.com/office/drawing/2010/main" val="0"/>
+                        </a:ext>
+                      </a:extLst>
+                    </a:blip>
+                    <a:stretch>
+                      <a:fillRect/>
+                    </a:stretch>
+                  </pic:blipFill>
+                  <pic:spPr>
+                    <a:xfrm>
+                      <a:off x="0" y="0"/>
+                      <a:ext cx="5151213" cy="2834289"/>
+                    </a:xfrm>
+                    <a:prstGeom prst="rect">
+                      <a:avLst/>
+                    </a:prstGeom>
+                  </pic:spPr>
+                </pic:pic>
+              </a:graphicData>
+            </a:graphic>
+          </wp:inline>
+        </w:drawing>
+      </w:r>
+    </w:p>
+    <w:p>
+      <w:pPr>
+        <w:pStyle w:val="Caption"/>
+        <w:jc w:val="center"/>
+        <w:rPr>
+          <w:sz w:val="20"/>
+          <w:szCs w:val="20"/>
+        </w:rPr>
+      </w:pPr>
+      <w:r>
+        <w:rPr>
+          <w:sz w:val="20"/>
+          <w:szCs w:val="20"/>
+        </w:rPr>
+        <w:t xml:space="preserve">Figure </w:t>
+      </w:r>
+      <w:r>
+        <w:rPr>
+          <w:sz w:val="20"/>
+          <w:szCs w:val="20"/>
+        </w:rPr>
+        <w:fldChar w:fldCharType="begin"/>
+      </w:r>
+      <w:r>
+        <w:rPr>
+          <w:sz w:val="20"/>
+          <w:szCs w:val="20"/>
+        </w:rPr>
+        <w:instrText xml:space="preserve"> SEQ Figure \* ARABIC </w:instrText>
+      </w:r>
+      <w:r>
+        <w:rPr>
+          <w:sz w:val="20"/>
+          <w:szCs w:val="20"/>
+        </w:rPr>
+        <w:fldChar w:fldCharType="separate"/>
+      </w:r>
+      <w:r>
+        <w:rPr>
+          <w:noProof/>
+          <w:sz w:val="20"/>
+          <w:szCs w:val="20"/>
+        </w:rPr>
+        <w:t>4</w:t>
+      </w:r>
+      <w:r>
+        <w:rPr>
+          <w:sz w:val="20"/>
+          <w:szCs w:val="20"/>
+        </w:rPr>
+        <w:fldChar w:fldCharType="end"/>
+      </w:r>
+      <w:r>
+        <w:rPr>
+          <w:sz w:val="20"/>
+          <w:szCs w:val="20"/>
+        </w:rPr>
+        <w:t xml:space="preserve"> - Battery state of charge and voltage</w:t>
+      </w:r>
+    </w:p>
+    <w:p>
+      <w:r>
+        <w:rPr>
+          <w:noProof/>
+        </w:rPr>
+        <mc:AlternateContent>
+          <mc:Choice Requires="wps">
+            <w:drawing>
+              <wp:anchor distT="0" distB="0" distL="114300" distR="114300" simplePos="0" relativeHeight="251660288" behindDoc="0" locked="0" layoutInCell="1" allowOverlap="1" wp14:anchorId="7A4D1323" wp14:editId="283BDAF4">
+                <wp:simplePos x="0" y="0"/>
+                <wp:positionH relativeFrom="column">
+                  <wp:posOffset>-273685</wp:posOffset>
+                </wp:positionH>
+                <wp:positionV relativeFrom="paragraph">
+                  <wp:posOffset>5151120</wp:posOffset>
+                </wp:positionV>
+                <wp:extent cx="6668135" cy="635"/>
+                <wp:effectExtent l="0" t="0" r="0" b="0"/>
+                <wp:wrapSquare wrapText="bothSides"/>
+                <wp:docPr id="10" name="Text Box 10"/>
+                <wp:cNvGraphicFramePr/>
+                <a:graphic xmlns:a="http://schemas.openxmlformats.org/drawingml/2006/main">
+                  <a:graphicData uri="http://schemas.microsoft.com/office/word/2010/wordprocessingShape">
+                    <wps:wsp>
+                      <wps:cNvSpPr txBox="1"/>
+                      <wps:spPr>
+                        <a:xfrm>
+                          <a:off x="0" y="0"/>
+                          <a:ext cx="6668135" cy="635"/>
+                        </a:xfrm>
+                        <a:prstGeom prst="rect">
+                          <a:avLst/>
+                        </a:prstGeom>
+                        <a:solidFill>
+                          <a:prstClr val="white"/>
+                        </a:solidFill>
+                        <a:ln>
+                          <a:noFill/>
+                        </a:ln>
+                      </wps:spPr>
+                      <wps:txbx>
+                        <w:txbxContent>
+                          <w:p>
+                            <w:pPr>
+                              <w:pStyle w:val="Caption"/>
+                              <w:jc w:val="center"/>
+                              <w:rPr>
+                                <w:noProof/>
+                                <w:sz w:val="20"/>
+                                <w:szCs w:val="20"/>
+                              </w:rPr>
+                            </w:pPr>
+                            <w:r>
+                              <w:rPr>
+                                <w:sz w:val="20"/>
+                                <w:szCs w:val="20"/>
+                              </w:rPr>
+                              <w:t xml:space="preserve">Figure </w:t>
+                            </w:r>
+                            <w:r>
+                              <w:rPr>
+                                <w:sz w:val="20"/>
+                                <w:szCs w:val="20"/>
+                              </w:rPr>
+                              <w:fldChar w:fldCharType="begin"/>
+                            </w:r>
+                            <w:r>
+                              <w:rPr>
+                                <w:sz w:val="20"/>
+                                <w:szCs w:val="20"/>
+                              </w:rPr>
+                              <w:instrText xml:space="preserve"> SEQ Figure \* ARABIC </w:instrText>
+                            </w:r>
+                            <w:r>
+                              <w:rPr>
+                                <w:sz w:val="20"/>
+                                <w:szCs w:val="20"/>
+                              </w:rPr>
+                              <w:fldChar w:fldCharType="separate"/>
+                            </w:r>
+                            <w:r>
+                              <w:rPr>
+                                <w:noProof/>
+                                <w:sz w:val="20"/>
+                                <w:szCs w:val="20"/>
+                              </w:rPr>
+                              <w:t>5</w:t>
+                            </w:r>
+                            <w:r>
+                              <w:rPr>
+                                <w:sz w:val="20"/>
+                                <w:szCs w:val="20"/>
+                              </w:rPr>
+                              <w:fldChar w:fldCharType="end"/>
+                            </w:r>
+                            <w:r>
+                              <w:rPr>
+                                <w:sz w:val="20"/>
+                                <w:szCs w:val="20"/>
+                              </w:rPr>
+                              <w:t xml:space="preserve"> - PV cell</w:t>
+                            </w:r>
+                          </w:p>
+                        </w:txbxContent>
+                      </wps:txbx>
+                      <wps:bodyPr rot="0" spcFirstLastPara="0" vertOverflow="overflow" horzOverflow="overflow" vert="horz" wrap="square" lIns="0" tIns="0" rIns="0" bIns="0" numCol="1" spcCol="0" rtlCol="0" fromWordArt="0" anchor="t" anchorCtr="0" forceAA="0" compatLnSpc="1">
+                        <a:prstTxWarp prst="textNoShape">
+                          <a:avLst/>
+                        </a:prstTxWarp>
+                        <a:spAutoFit/>
+                      </wps:bodyPr>
+                    </wps:wsp>
+                  </a:graphicData>
+                </a:graphic>
+              </wp:anchor>
+            </w:drawing>
+          </mc:Choice>
+          <mc:Fallback>
+            <w:pict>
+              <v:shape w14:anchorId="7A4D1323" id="Text Box 10" o:spid="_x0000_s1027" type="#_x0000_t202" style="position:absolute;margin-left:-21.55pt;margin-top:405.6pt;width:525.05pt;height:.05pt;z-index:251660288;visibility:visible;mso-wrap-style:square;mso-wrap-distance-left:9pt;mso-wrap-distance-top:0;mso-wrap-distance-right:9pt;mso-wrap-distance-bottom:0;mso-position-horizontal:absolute;mso-position-horizontal-relative:text;mso-position-vertical:absolute;mso-position-vertical-relative:text;v-text-anchor:top" o:gfxdata="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" stroked="f">
+                <v:textbox style="mso-fit-shape-to-text:t" inset="0,0,0,0">
+                  <w:txbxContent>
+                    <w:p>
+                      <w:pPr>
+                        <w:pStyle w:val="Caption"/>
+                        <w:jc w:val="center"/>
+                        <w:rPr>
+                          <w:noProof/>
+                          <w:sz w:val="20"/>
+                          <w:szCs w:val="20"/>
+                        </w:rPr>
+                      </w:pPr>
+                      <w:r>
+                        <w:rPr>
+                          <w:sz w:val="20"/>
+                          <w:szCs w:val="20"/>
+                        </w:rPr>
+                        <w:t xml:space="preserve">Figure </w:t>
+                      </w:r>
+                      <w:r>
+                        <w:rPr>
+                          <w:sz w:val="20"/>
+                          <w:szCs w:val="20"/>
+                        </w:rPr>
+                        <w:fldChar w:fldCharType="begin"/>
+                      </w:r>
+                      <w:r>
+                        <w:rPr>
+                          <w:sz w:val="20"/>
+                          <w:szCs w:val="20"/>
+                        </w:rPr>
+                        <w:instrText xml:space="preserve"> SEQ Figure \* ARABIC </w:instrText>
+                      </w:r>
+                      <w:r>
+                        <w:rPr>
+                          <w:sz w:val="20"/>
+                          <w:szCs w:val="20"/>
+                        </w:rPr>
+                        <w:fldChar w:fldCharType="separate"/>
+                      </w:r>
+                      <w:r>
+                        <w:rPr>
+                          <w:noProof/>
+                          <w:sz w:val="20"/>
+                          <w:szCs w:val="20"/>
+                        </w:rPr>
+                        <w:t>5</w:t>
+                      </w:r>
+                      <w:r>
+                        <w:rPr>
+                          <w:sz w:val="20"/>
+                          <w:szCs w:val="20"/>
+                        </w:rPr>
+                        <w:fldChar w:fldCharType="end"/>
+                      </w:r>
+                      <w:r>
+                        <w:rPr>
+                          <w:sz w:val="20"/>
+                          <w:szCs w:val="20"/>
+                        </w:rPr>
+                        <w:t xml:space="preserve"> - PV cell</w:t>
+                      </w:r>
+                    </w:p>
+                  </w:txbxContent>
+                </v:textbox>
+                <w10:wrap type="square"/>
+              </v:shape>
+            </w:pict>
+          </mc:Fallback>
+        </mc:AlternateContent>
+      </w:r>
+      <w:r>
+        <w:rPr>
+          <w:noProof/>
+        </w:rPr>
+        <w:drawing>
+          <wp:anchor distT="0" distB="0" distL="114300" distR="114300" simplePos="0" relativeHeight="251658240" behindDoc="0" locked="0" layoutInCell="1" allowOverlap="1" wp14:anchorId="222D23D3" wp14:editId="27683F5F">
+            <wp:simplePos x="0" y="0"/>
+            <wp:positionH relativeFrom="margin">
+              <wp:align>center</wp:align>
+            </wp:positionH>
+            <wp:positionV relativeFrom="paragraph">
+              <wp:posOffset>1708675</wp:posOffset>
+            </wp:positionV>
+            <wp:extent cx="6668135" cy="3385820"/>
+            <wp:effectExtent l="0" t="0" r="0" b="5080"/>
+            <wp:wrapSquare wrapText="bothSides"/>
+            <wp:docPr id="7" name="Picture 7"/>
+            <wp:cNvGraphicFramePr>
+              <a:graphicFrameLocks xmlns:a="http://schemas.openxmlformats.org/drawingml/2006/main" noChangeAspect="1"/>
+            </wp:cNvGraphicFramePr>
+            <a:graphic xmlns:a="http://schemas.openxmlformats.org/drawingml/2006/main">
+              <a:graphicData uri="http://schemas.openxmlformats.org/drawingml/2006/picture">
+                <pic:pic xmlns:pic="http://schemas.openxmlformats.org/drawingml/2006/picture">
+                  <pic:nvPicPr>
+                    <pic:cNvPr id="7" name="Picture 7"/>
+                    <pic:cNvPicPr/>
+                  </pic:nvPicPr>
+                  <pic:blipFill>
+                    <a:blip r:embed="rId13">
+                      <a:extLst>
+                        <a:ext uri="{28A0092B-C50C-407E-A947-70E740481C1C}">
+                          <a14:useLocalDpi xmlns:a14="http://schemas.microsoft.com/office/drawing/2010/main" val="0"/>
+                        </a:ext>
+                      </a:extLst>
+                    </a:blip>
+                    <a:stretch>
+                      <a:fillRect/>
+                    </a:stretch>
+                  </pic:blipFill>
+                  <pic:spPr>
+                    <a:xfrm>
+                      <a:off x="0" y="0"/>
+                      <a:ext cx="6668135" cy="3385820"/>
+                    </a:xfrm>
+                    <a:prstGeom prst="rect">
+                      <a:avLst/>
+                    </a:prstGeom>
+                  </pic:spPr>
+                </pic:pic>
+              </a:graphicData>
+            </a:graphic>
+            <wp14:sizeRelH relativeFrom="page">
+              <wp14:pctWidth>0</wp14:pctWidth>
+            </wp14:sizeRelH>
+            <wp14:sizeRelV relativeFrom="page">
+              <wp14:pctHeight>0</wp14:pctHeight>
+            </wp14:sizeRelV>
+          </wp:anchor>
+        </w:drawing>
+      </w:r>
+      <w:r>
+        <w:t>As possible to see the battery discharge is not linear, but present</w:t>
+      </w:r>
+      <w:r>
+        <w:t>s</w:t>
+      </w:r>
+      <w:r>
+        <w:t xml:space="preserve"> </w:t>
+      </w:r>
+      <w:r>
+        <w:t>some waves</w:t>
+      </w:r>
+      <w:r>
+        <w:t xml:space="preserve"> while discharging</w:t>
+      </w:r>
+      <w:r>
+        <w:t>. This is factor is given by the presence of the photovoltaic cell, that depending from the light factor can generate power, relaxing the battery effort.</w:t>
+      </w:r>
+      <w:r>
+        <w:t xml:space="preserve"> The details of the PV are reported in figure </w:t>
+      </w:r>
+      <w:r>
+        <w:t>5</w:t>
+      </w:r>
+      <w:r>
+        <w:t xml:space="preserve">, which resumes the shape of the light over the simulation time. As possible to see, the light shape changes only in the sunnier hours, in the </w:t>
+      </w:r>
+      <w:r>
+        <w:t>4-day</w:t>
+      </w:r>
+      <w:r>
+        <w:t xml:space="preserve"> simulation.  </w:t>
+      </w:r>
+      <w:r>
+        <w:t xml:space="preserve">The current and voltages </w:t>
+      </w:r>
+      <w:r>
+        <w:t xml:space="preserve">values </w:t>
+      </w:r>
+      <w:r>
+        <w:t xml:space="preserve">are generated considering the maximum power point related to four </w:t>
+      </w:r>
+      <w:r>
+        <w:t>values of incident light</w:t>
+      </w:r>
+      <w:r>
+        <w:t xml:space="preserve"> (250, 500, 750, 1000)</w:t>
+      </w:r>
+      <w:r>
+        <w:t xml:space="preserve">, thus the values are obtained by interpolation. </w:t>
+      </w:r>
+    </w:p>
+    <w:p>
+      <w:r>
+        <w:lastRenderedPageBreak/>
+        <w:t>The PV cell is the adapted through a DC</w:t>
+      </w:r>
+      <w:r>
+        <w:t>-</w:t>
+      </w:r>
+      <w:r>
+        <w:t>DC converter that present a certain efficiency. Which is expressed from the datasheet as function of voltage. The figure below report</w:t>
+      </w:r>
+      <w:r>
+        <w:t>s</w:t>
+      </w:r>
+      <w:r>
+        <w:t xml:space="preserve"> the datasheet shape </w:t>
+      </w:r>
+      <w:r>
+        <w:t xml:space="preserve">(left one) </w:t>
+      </w:r>
+      <w:r>
+        <w:t>and the simulation shape</w:t>
+      </w:r>
+      <w:r>
+        <w:t xml:space="preserve"> (right one)</w:t>
+      </w:r>
+      <w:r>
+        <w:t xml:space="preserve">. Is possible to see that in the </w:t>
+      </w:r>
+      <w:r>
+        <w:t>PV</w:t>
+      </w:r>
+      <w:r>
+        <w:t xml:space="preserve"> voltage </w:t>
+      </w:r>
+      <w:r>
+        <w:t>falls i</w:t>
+      </w:r>
+      <w:r>
+        <w:t>n an efficiency range between 67% and 68%.</w:t>
+      </w:r>
+      <w:r>
+        <w:t xml:space="preserve"> This means that more that 30% of the power generated from the cell is consumed by the converter.</w:t>
+      </w:r>
+    </w:p>
+    <w:p>
+      <w:pPr>
+        <w:keepNext/>
+        <w:jc w:val="center"/>
+      </w:pPr>
+      <w:r>
+        <w:rPr>
+          <w:noProof/>
+        </w:rPr>
+        <w:drawing>
+          <wp:inline distT="0" distB="0" distL="0" distR="0" wp14:anchorId="1E664FA4" wp14:editId="10789D4E">
+            <wp:extent cx="6120130" cy="2739390"/>
+            <wp:effectExtent l="0" t="0" r="0" b="3810"/>
+            <wp:docPr id="14" name="Picture 14"/>
+            <wp:cNvGraphicFramePr>
+              <a:graphicFrameLocks xmlns:a="http://schemas.openxmlformats.org/drawingml/2006/main" noChangeAspect="1"/>
+            </wp:cNvGraphicFramePr>
+            <a:graphic xmlns:a="http://schemas.openxmlformats.org/drawingml/2006/main">
+              <a:graphicData uri="http://schemas.openxmlformats.org/drawingml/2006/picture">
+                <pic:pic xmlns:pic="http://schemas.openxmlformats.org/drawingml/2006/picture">
+                  <pic:nvPicPr>
+                    <pic:cNvPr id="14" name="Picture 14"/>
+                    <pic:cNvPicPr/>
+                  </pic:nvPicPr>
+                  <pic:blipFill>
+                    <a:blip r:embed="rId14">
+                      <a:extLst>
+                        <a:ext uri="{28A0092B-C50C-407E-A947-70E740481C1C}">
+                          <a14:useLocalDpi xmlns:a14="http://schemas.microsoft.com/office/drawing/2010/main" val="0"/>
+                        </a:ext>
+                      </a:extLst>
+                    </a:blip>
+                    <a:stretch>
+                      <a:fillRect/>
+                    </a:stretch>
+                  </pic:blipFill>
+                  <pic:spPr>
+                    <a:xfrm>
+                      <a:off x="0" y="0"/>
+                      <a:ext cx="6120130" cy="2739390"/>
+                    </a:xfrm>
+                    <a:prstGeom prst="rect">
+                      <a:avLst/>
+                    </a:prstGeom>
+                  </pic:spPr>
+                </pic:pic>
+              </a:graphicData>
+            </a:graphic>
+          </wp:inline>
+        </w:drawing>
+      </w:r>
+    </w:p>
+    <w:p>
+      <w:pPr>
+        <w:pStyle w:val="Caption"/>
+        <w:jc w:val="center"/>
+        <w:rPr>
+          <w:sz w:val="20"/>
+          <w:szCs w:val="20"/>
+        </w:rPr>
+      </w:pPr>
+      <w:r>
+        <w:rPr>
+          <w:sz w:val="20"/>
+          <w:szCs w:val="20"/>
+        </w:rPr>
+        <w:t xml:space="preserve">Figure </w:t>
+      </w:r>
+      <w:r>
+        <w:rPr>
+          <w:sz w:val="20"/>
+          <w:szCs w:val="20"/>
+        </w:rPr>
+        <w:fldChar w:fldCharType="begin"/>
+      </w:r>
+      <w:r>
+        <w:rPr>
+          <w:sz w:val="20"/>
+          <w:szCs w:val="20"/>
+        </w:rPr>
+        <w:instrText xml:space="preserve"> SEQ Figure \* ARABIC </w:instrText>
+      </w:r>
+      <w:r>
+        <w:rPr>
+          <w:sz w:val="20"/>
+          <w:szCs w:val="20"/>
+        </w:rPr>
+        <w:fldChar w:fldCharType="separate"/>
+      </w:r>
+      <w:r>
+        <w:rPr>
+          <w:noProof/>
+          <w:sz w:val="20"/>
+          <w:szCs w:val="20"/>
+        </w:rPr>
+        <w:t>6</w:t>
+      </w:r>
+      <w:r>
+        <w:rPr>
+          <w:sz w:val="20"/>
+          <w:szCs w:val="20"/>
+        </w:rPr>
+        <w:fldChar w:fldCharType="end"/>
+      </w:r>
+      <w:r>
+        <w:rPr>
+          <w:sz w:val="20"/>
+          <w:szCs w:val="20"/>
+        </w:rPr>
+        <w:t xml:space="preserve"> </w:t>
+      </w:r>
+      <w:r>
+        <w:rPr>
+          <w:sz w:val="20"/>
+          <w:szCs w:val="20"/>
+        </w:rPr>
+        <w:t>–</w:t>
+      </w:r>
+      <w:r>
+        <w:rPr>
+          <w:sz w:val="20"/>
+          <w:szCs w:val="20"/>
+        </w:rPr>
+        <w:t xml:space="preserve"> PV</w:t>
+      </w:r>
+      <w:r>
+        <w:rPr>
+          <w:sz w:val="20"/>
+          <w:szCs w:val="20"/>
+        </w:rPr>
+        <w:t xml:space="preserve"> </w:t>
+      </w:r>
+      <w:r>
+        <w:rPr>
+          <w:sz w:val="20"/>
+          <w:szCs w:val="20"/>
+        </w:rPr>
+        <w:t>DC</w:t>
+      </w:r>
+      <w:r>
+        <w:rPr>
+          <w:sz w:val="20"/>
+          <w:szCs w:val="20"/>
+        </w:rPr>
+        <w:t>-</w:t>
+      </w:r>
+      <w:r>
+        <w:rPr>
+          <w:sz w:val="20"/>
+          <w:szCs w:val="20"/>
+        </w:rPr>
+        <w:t>DC efficiency</w:t>
+      </w:r>
+    </w:p>
+    <w:p>
+      <w:r>
+        <w:t>The second DC-DC converter is related to the battery, interfacing it with the bus. This time the</w:t>
+      </w:r>
+      <w:r>
+        <w:t xml:space="preserve"> </w:t>
+      </w:r>
+      <w:r>
+        <w:t>efficiency is related to the current request. The figure below summarizes the efficiency in a period of the workload.</w:t>
+      </w:r>
+      <w:r>
+        <w:t xml:space="preserve"> </w:t>
+      </w:r>
+    </w:p>
+    <w:p>
+      <w:pPr>
+        <w:keepNext/>
+        <w:ind w:left="720" w:hanging="720"/>
+        <w:jc w:val="center"/>
+      </w:pPr>
+      <w:r>
+        <w:rPr>
+          <w:noProof/>
+        </w:rPr>
+        <w:drawing>
+          <wp:inline distT="0" distB="0" distL="0" distR="0" wp14:anchorId="1D76DF23" wp14:editId="5FC5215A">
+            <wp:extent cx="6120130" cy="3268980"/>
+            <wp:effectExtent l="0" t="0" r="0" b="7620"/>
+            <wp:docPr id="8" name="Picture 8"/>
+            <wp:cNvGraphicFramePr>
+              <a:graphicFrameLocks xmlns:a="http://schemas.openxmlformats.org/drawingml/2006/main" noChangeAspect="1"/>
+            </wp:cNvGraphicFramePr>
+            <a:graphic xmlns:a="http://schemas.openxmlformats.org/drawingml/2006/main">
+              <a:graphicData uri="http://schemas.openxmlformats.org/drawingml/2006/picture">
+                <pic:pic xmlns:pic="http://schemas.openxmlformats.org/drawingml/2006/picture">
+                  <pic:nvPicPr>
+                    <pic:cNvPr id="8" name="Picture 8"/>
+                    <pic:cNvPicPr/>
+                  </pic:nvPicPr>
+                  <pic:blipFill>
+                    <a:blip r:embed="rId15">
+                      <a:extLst>
+                        <a:ext uri="{28A0092B-C50C-407E-A947-70E740481C1C}">
+                          <a14:useLocalDpi xmlns:a14="http://schemas.microsoft.com/office/drawing/2010/main" val="0"/>
+                        </a:ext>
+                      </a:extLst>
+                    </a:blip>
+                    <a:stretch>
+                      <a:fillRect/>
+                    </a:stretch>
+                  </pic:blipFill>
+                  <pic:spPr>
+                    <a:xfrm>
+                      <a:off x="0" y="0"/>
+                      <a:ext cx="6120130" cy="3268980"/>
+                    </a:xfrm>
+                    <a:prstGeom prst="rect">
+                      <a:avLst/>
+                    </a:prstGeom>
+                  </pic:spPr>
+                </pic:pic>
+              </a:graphicData>
+            </a:graphic>
+          </wp:inline>
+        </w:drawing>
+      </w:r>
+    </w:p>
+    <w:p>
+      <w:pPr>
+        <w:pStyle w:val="Caption"/>
+        <w:jc w:val="center"/>
+        <w:rPr>
+          <w:sz w:val="20"/>
+          <w:szCs w:val="20"/>
+        </w:rPr>
+      </w:pPr>
+      <w:r>
+        <w:rPr>
+          <w:sz w:val="20"/>
+          <w:szCs w:val="20"/>
+        </w:rPr>
+        <w:t xml:space="preserve">Figure </w:t>
+      </w:r>
+      <w:r>
+        <w:rPr>
+          <w:sz w:val="20"/>
+          <w:szCs w:val="20"/>
+        </w:rPr>
+        <w:fldChar w:fldCharType="begin"/>
+      </w:r>
+      <w:r>
+        <w:rPr>
+          <w:sz w:val="20"/>
+          <w:szCs w:val="20"/>
+        </w:rPr>
+        <w:instrText xml:space="preserve"> SEQ Figure \* ARABIC </w:instrText>
+      </w:r>
+      <w:r>
+        <w:rPr>
+          <w:sz w:val="20"/>
+          <w:szCs w:val="20"/>
+        </w:rPr>
+        <w:fldChar w:fldCharType="separate"/>
+      </w:r>
+      <w:r>
+        <w:rPr>
+          <w:noProof/>
+          <w:sz w:val="20"/>
+          <w:szCs w:val="20"/>
+        </w:rPr>
+        <w:t>7</w:t>
+      </w:r>
+      <w:r>
+        <w:rPr>
+          <w:sz w:val="20"/>
+          <w:szCs w:val="20"/>
+        </w:rPr>
+        <w:fldChar w:fldCharType="end"/>
+      </w:r>
+      <w:r>
+        <w:rPr>
+          <w:sz w:val="20"/>
+          <w:szCs w:val="20"/>
+        </w:rPr>
+        <w:t xml:space="preserve"> - Battery DC-DC in a period</w:t>
+      </w:r>
+    </w:p>
+    <w:p>
+      <w:r>
+        <w:lastRenderedPageBreak/>
+        <w:t xml:space="preserve">As possible to see, this </w:t>
+      </w:r>
+      <w:r>
+        <w:t>battery</w:t>
+      </w:r>
+      <w:r>
+        <w:t xml:space="preserve"> efficiency strongly </w:t>
+      </w:r>
+      <w:r>
+        <w:t>depends by the workload</w:t>
+      </w:r>
+      <w:r>
+        <w:t xml:space="preserve">. </w:t>
+      </w:r>
+      <w:r>
+        <w:t>Last thing is interesting to underline is how many times the PV has been used for charging the battery. Figure below reports the time period where PV is charging the battery (as Boolean variable). Comparing the time axis with figure 5 is possible to see that this period correspond to maximum light situations, and relative low power demand.</w:t>
+      </w:r>
+    </w:p>
+    <w:p>
+      <w:pPr>
+        <w:keepNext/>
+        <w:jc w:val="center"/>
+      </w:pPr>
+      <w:r>
+        <w:rPr>
+          <w:noProof/>
+        </w:rPr>
+        <w:drawing>
+          <wp:inline distT="0" distB="0" distL="0" distR="0" wp14:anchorId="30878174" wp14:editId="7C54763D">
+            <wp:extent cx="3361037" cy="2703443"/>
+            <wp:effectExtent l="0" t="0" r="0" b="1905"/>
+            <wp:docPr id="11" name="Picture 11"/>
+            <wp:cNvGraphicFramePr>
+              <a:graphicFrameLocks xmlns:a="http://schemas.openxmlformats.org/drawingml/2006/main" noChangeAspect="1"/>
+            </wp:cNvGraphicFramePr>
+            <a:graphic xmlns:a="http://schemas.openxmlformats.org/drawingml/2006/main">
+              <a:graphicData uri="http://schemas.openxmlformats.org/drawingml/2006/picture">
+                <pic:pic xmlns:pic="http://schemas.openxmlformats.org/drawingml/2006/picture">
+                  <pic:nvPicPr>
+                    <pic:cNvPr id="11" name="Picture 11"/>
+                    <pic:cNvPicPr/>
+                  </pic:nvPicPr>
+                  <pic:blipFill>
+                    <a:blip r:embed="rId16">
+                      <a:extLst>
+                        <a:ext uri="{28A0092B-C50C-407E-A947-70E740481C1C}">
+                          <a14:useLocalDpi xmlns:a14="http://schemas.microsoft.com/office/drawing/2010/main" val="0"/>
+                        </a:ext>
+                      </a:extLst>
+                    </a:blip>
+                    <a:stretch>
+                      <a:fillRect/>
+                    </a:stretch>
+                  </pic:blipFill>
+                  <pic:spPr>
+                    <a:xfrm>
+                      <a:off x="0" y="0"/>
+                      <a:ext cx="3373406" cy="2713392"/>
+                    </a:xfrm>
+                    <a:prstGeom prst="rect">
+                      <a:avLst/>
+                    </a:prstGeom>
+                  </pic:spPr>
+                </pic:pic>
+              </a:graphicData>
+            </a:graphic>
+          </wp:inline>
+        </w:drawing>
+      </w:r>
+    </w:p>
+    <w:p>
+      <w:pPr>
+        <w:pStyle w:val="Caption"/>
+        <w:jc w:val="center"/>
+        <w:rPr>
+          <w:sz w:val="20"/>
+          <w:szCs w:val="20"/>
+        </w:rPr>
+      </w:pPr>
+      <w:r>
+        <w:rPr>
+          <w:sz w:val="20"/>
+          <w:szCs w:val="20"/>
+        </w:rPr>
+        <w:t xml:space="preserve">Figure </w:t>
+      </w:r>
+      <w:r>
+        <w:rPr>
+          <w:sz w:val="20"/>
+          <w:szCs w:val="20"/>
+        </w:rPr>
+        <w:fldChar w:fldCharType="begin"/>
+      </w:r>
+      <w:r>
+        <w:rPr>
+          <w:sz w:val="20"/>
+          <w:szCs w:val="20"/>
+        </w:rPr>
+        <w:instrText xml:space="preserve"> SEQ Figure \* ARABIC </w:instrText>
+      </w:r>
+      <w:r>
+        <w:rPr>
+          <w:sz w:val="20"/>
+          <w:szCs w:val="20"/>
+        </w:rPr>
+        <w:fldChar w:fldCharType="separate"/>
+      </w:r>
+      <w:r>
+        <w:rPr>
+          <w:noProof/>
+          <w:sz w:val="20"/>
+          <w:szCs w:val="20"/>
+        </w:rPr>
+        <w:t>8</w:t>
+      </w:r>
+      <w:r>
+        <w:rPr>
+          <w:sz w:val="20"/>
+          <w:szCs w:val="20"/>
+        </w:rPr>
+        <w:fldChar w:fldCharType="end"/>
+      </w:r>
+      <w:r>
+        <w:rPr>
+          <w:sz w:val="20"/>
+          <w:szCs w:val="20"/>
+        </w:rPr>
+        <w:t xml:space="preserve"> - PV active periods</w:t>
+      </w:r>
+    </w:p>
+    <w:p/>
     <w:sectPr>
-      <w:footerReference w:type="default" r:id="rId10"/>
+      <w:footerReference w:type="default" r:id="rId17"/>
       <w:type w:val="continuous"/>
       <w:pgSz w:w="11906" w:h="16838"/>
       <w:pgMar w:top="1417" w:right="1134" w:bottom="1134" w:left="1134" w:header="709" w:footer="709" w:gutter="0"/>
@@ -454,6 +1746,119 @@
 <file path=word/numbering.xml><?xml version="1.0" encoding="utf-8"?>
 <w:numbering xmlns:wpc="http://schemas.microsoft.com/office/word/2010/wordprocessingCanvas" xmlns:cx="http://schemas.microsoft.com/office/drawing/2014/chartex" xmlns:cx1="http://schemas.microsoft.com/office/drawing/2015/9/8/chartex" xmlns:cx2="http://schemas.microsoft.com/office/drawing/2015/10/21/chartex" xmlns:cx3="http://schemas.microsoft.com/office/drawing/2016/5/9/chartex" xmlns:cx4="http://schemas.microsoft.com/office/drawing/2016/5/10/chartex" xmlns:cx5="http://schemas.microsoft.com/office/drawing/2016/5/11/chartex" xmlns:cx6="http://schemas.microsoft.com/office/drawing/2016/5/12/chartex" xmlns:cx7="http://schemas.microsoft.com/office/drawing/2016/5/13/chartex" xmlns:cx8="http://schemas.microsoft.com/office/drawing/2016/5/14/chartex" xmlns:mc="http://schemas.openxmlformats.org/markup-compatibility/2006" xmlns:aink="http://schemas.microsoft.com/office/drawing/2016/ink" xmlns:am3d="http://schemas.microsoft.com/office/drawing/2017/model3d" xmlns:o="urn:schemas-microsoft-com:office:office" xmlns:r="http://schemas.openxmlformats.org/officeDocument/2006/relationships" xmlns:m="http://schemas.openxmlformats.org/officeDocument/2006/math" xmlns:v="urn:schemas-microsoft-com:vml" xmlns:wp14="http://schemas.microsoft.com/office/word/2010/wordprocessingDrawing" xmlns:wp="http://schemas.openxmlformats.org/drawingml/2006/wordprocessingDrawing" xmlns:w10="urn:schemas-microsoft-com:office:word" xmlns:w="http://schemas.openxmlformats.org/wordprocessingml/2006/main" xmlns:w14="http://schemas.microsoft.com/office/word/2010/wordml" xmlns:w15="http://schemas.microsoft.com/office/word/2012/wordml" xmlns:w16cex="http://schemas.microsoft.com/office/word/2018/wordml/cex" xmlns:w16cid="http://schemas.microsoft.com/office/word/2016/wordml/cid" xmlns:w16="http://schemas.microsoft.com/office/word/2018/wordml" xmlns:w16se="http://schemas.microsoft.com/office/word/2015/wordml/symex" xmlns:wpg="http://schemas.microsoft.com/office/word/2010/wordprocessingGroup" xmlns:wpi="http://schemas.microsoft.com/office/word/2010/wordprocessingInk" xmlns:wne="http://schemas.microsoft.com/office/word/2006/wordml" xmlns:wps="http://schemas.microsoft.com/office/word/2010/wordprocessingShape" mc:Ignorable="w14 w15 w16se w16cid w16 w16cex wp14">
   <w:abstractNum w:abstractNumId="0" w15:restartNumberingAfterBreak="0">
+    <w:nsid w:val="04377243"/>
+    <w:multiLevelType w:val="hybridMultilevel"/>
+    <w:tmpl w:val="85F0B470"/>
+    <w:lvl w:ilvl="0" w:tplc="04090001">
+      <w:start w:val="1"/>
+      <w:numFmt w:val="bullet"/>
+      <w:lvlText w:val=""/>
+      <w:lvlJc w:val="left"/>
+      <w:pPr>
+        <w:ind w:left="720" w:hanging="360"/>
+      </w:pPr>
+      <w:rPr>
+        <w:rFonts w:ascii="Symbol" w:hAnsi="Symbol" w:hint="default"/>
+      </w:rPr>
+    </w:lvl>
+    <w:lvl w:ilvl="1" w:tplc="04090003" w:tentative="1">
+      <w:start w:val="1"/>
+      <w:numFmt w:val="bullet"/>
+      <w:lvlText w:val="o"/>
+      <w:lvlJc w:val="left"/>
+      <w:pPr>
+        <w:ind w:left="1440" w:hanging="360"/>
+      </w:pPr>
+      <w:rPr>
+        <w:rFonts w:ascii="Courier New" w:hAnsi="Courier New" w:cs="Courier New" w:hint="default"/>
+      </w:rPr>
+    </w:lvl>
+    <w:lvl w:ilvl="2" w:tplc="04090005" w:tentative="1">
+      <w:start w:val="1"/>
+      <w:numFmt w:val="bullet"/>
+      <w:lvlText w:val=""/>
+      <w:lvlJc w:val="left"/>
+      <w:pPr>
+        <w:ind w:left="2160" w:hanging="360"/>
+      </w:pPr>
+      <w:rPr>
+        <w:rFonts w:ascii="Wingdings" w:hAnsi="Wingdings" w:hint="default"/>
+      </w:rPr>
+    </w:lvl>
+    <w:lvl w:ilvl="3" w:tplc="04090001" w:tentative="1">
+      <w:start w:val="1"/>
+      <w:numFmt w:val="bullet"/>
+      <w:lvlText w:val=""/>
+      <w:lvlJc w:val="left"/>
+      <w:pPr>
+        <w:ind w:left="2880" w:hanging="360"/>
+      </w:pPr>
+      <w:rPr>
+        <w:rFonts w:ascii="Symbol" w:hAnsi="Symbol" w:hint="default"/>
+      </w:rPr>
+    </w:lvl>
+    <w:lvl w:ilvl="4" w:tplc="04090003" w:tentative="1">
+      <w:start w:val="1"/>
+      <w:numFmt w:val="bullet"/>
+      <w:lvlText w:val="o"/>
+      <w:lvlJc w:val="left"/>
+      <w:pPr>
+        <w:ind w:left="3600" w:hanging="360"/>
+      </w:pPr>
+      <w:rPr>
+        <w:rFonts w:ascii="Courier New" w:hAnsi="Courier New" w:cs="Courier New" w:hint="default"/>
+      </w:rPr>
+    </w:lvl>
+    <w:lvl w:ilvl="5" w:tplc="04090005" w:tentative="1">
+      <w:start w:val="1"/>
+      <w:numFmt w:val="bullet"/>
+      <w:lvlText w:val=""/>
+      <w:lvlJc w:val="left"/>
+      <w:pPr>
+        <w:ind w:left="4320" w:hanging="360"/>
+      </w:pPr>
+      <w:rPr>
+        <w:rFonts w:ascii="Wingdings" w:hAnsi="Wingdings" w:hint="default"/>
+      </w:rPr>
+    </w:lvl>
+    <w:lvl w:ilvl="6" w:tplc="04090001" w:tentative="1">
+      <w:start w:val="1"/>
+      <w:numFmt w:val="bullet"/>
+      <w:lvlText w:val=""/>
+      <w:lvlJc w:val="left"/>
+      <w:pPr>
+        <w:ind w:left="5040" w:hanging="360"/>
+      </w:pPr>
+      <w:rPr>
+        <w:rFonts w:ascii="Symbol" w:hAnsi="Symbol" w:hint="default"/>
+      </w:rPr>
+    </w:lvl>
+    <w:lvl w:ilvl="7" w:tplc="04090003" w:tentative="1">
+      <w:start w:val="1"/>
+      <w:numFmt w:val="bullet"/>
+      <w:lvlText w:val="o"/>
+      <w:lvlJc w:val="left"/>
+      <w:pPr>
+        <w:ind w:left="5760" w:hanging="360"/>
+      </w:pPr>
+      <w:rPr>
+        <w:rFonts w:ascii="Courier New" w:hAnsi="Courier New" w:cs="Courier New" w:hint="default"/>
+      </w:rPr>
+    </w:lvl>
+    <w:lvl w:ilvl="8" w:tplc="04090005" w:tentative="1">
+      <w:start w:val="1"/>
+      <w:numFmt w:val="bullet"/>
+      <w:lvlText w:val=""/>
+      <w:lvlJc w:val="left"/>
+      <w:pPr>
+        <w:ind w:left="6480" w:hanging="360"/>
+      </w:pPr>
+      <w:rPr>
+        <w:rFonts w:ascii="Wingdings" w:hAnsi="Wingdings" w:hint="default"/>
+      </w:rPr>
+    </w:lvl>
+  </w:abstractNum>
+  <w:abstractNum w:abstractNumId="1" w15:restartNumberingAfterBreak="0">
     <w:nsid w:val="048F1A56"/>
     <w:multiLevelType w:val="hybridMultilevel"/>
     <w:tmpl w:val="2D40593E"/>
@@ -566,7 +1971,7 @@
       </w:rPr>
     </w:lvl>
   </w:abstractNum>
-  <w:abstractNum w:abstractNumId="1" w15:restartNumberingAfterBreak="0">
+  <w:abstractNum w:abstractNumId="2" w15:restartNumberingAfterBreak="0">
     <w:nsid w:val="35C46D36"/>
     <w:multiLevelType w:val="hybridMultilevel"/>
     <w:tmpl w:val="FD7ADF2C"/>
@@ -652,7 +2057,7 @@
       </w:pPr>
     </w:lvl>
   </w:abstractNum>
-  <w:abstractNum w:abstractNumId="2" w15:restartNumberingAfterBreak="0">
+  <w:abstractNum w:abstractNumId="3" w15:restartNumberingAfterBreak="0">
     <w:nsid w:val="3AF34F13"/>
     <w:multiLevelType w:val="hybridMultilevel"/>
     <w:tmpl w:val="8CFC1050"/>
@@ -765,7 +2170,7 @@
       </w:rPr>
     </w:lvl>
   </w:abstractNum>
-  <w:abstractNum w:abstractNumId="3" w15:restartNumberingAfterBreak="0">
+  <w:abstractNum w:abstractNumId="4" w15:restartNumberingAfterBreak="0">
     <w:nsid w:val="3FA43BE1"/>
     <w:multiLevelType w:val="hybridMultilevel"/>
     <w:tmpl w:val="B47CA3EE"/>
@@ -878,7 +2283,7 @@
       </w:rPr>
     </w:lvl>
   </w:abstractNum>
-  <w:abstractNum w:abstractNumId="4" w15:restartNumberingAfterBreak="0">
+  <w:abstractNum w:abstractNumId="5" w15:restartNumberingAfterBreak="0">
     <w:nsid w:val="480112EB"/>
     <w:multiLevelType w:val="hybridMultilevel"/>
     <w:tmpl w:val="093CA73E"/>
@@ -991,7 +2396,7 @@
       </w:rPr>
     </w:lvl>
   </w:abstractNum>
-  <w:abstractNum w:abstractNumId="5" w15:restartNumberingAfterBreak="0">
+  <w:abstractNum w:abstractNumId="6" w15:restartNumberingAfterBreak="0">
     <w:nsid w:val="49F743BA"/>
     <w:multiLevelType w:val="hybridMultilevel"/>
     <w:tmpl w:val="FBDE2A96"/>
@@ -1104,7 +2509,7 @@
       </w:rPr>
     </w:lvl>
   </w:abstractNum>
-  <w:abstractNum w:abstractNumId="6" w15:restartNumberingAfterBreak="0">
+  <w:abstractNum w:abstractNumId="7" w15:restartNumberingAfterBreak="0">
     <w:nsid w:val="61D56596"/>
     <w:multiLevelType w:val="hybridMultilevel"/>
     <w:tmpl w:val="11BEF144"/>
@@ -1217,7 +2622,7 @@
       </w:rPr>
     </w:lvl>
   </w:abstractNum>
-  <w:abstractNum w:abstractNumId="7" w15:restartNumberingAfterBreak="0">
+  <w:abstractNum w:abstractNumId="8" w15:restartNumberingAfterBreak="0">
     <w:nsid w:val="6507002E"/>
     <w:multiLevelType w:val="hybridMultilevel"/>
     <w:tmpl w:val="4332565E"/>
@@ -1303,7 +2708,7 @@
       </w:pPr>
     </w:lvl>
   </w:abstractNum>
-  <w:abstractNum w:abstractNumId="8" w15:restartNumberingAfterBreak="0">
+  <w:abstractNum w:abstractNumId="9" w15:restartNumberingAfterBreak="0">
     <w:nsid w:val="715E7A1B"/>
     <w:multiLevelType w:val="hybridMultilevel"/>
     <w:tmpl w:val="3BF44EFC"/>
@@ -1417,31 +2822,34 @@
     </w:lvl>
   </w:abstractNum>
   <w:num w:numId="1">
+    <w:abstractNumId w:val="6"/>
+  </w:num>
+  <w:num w:numId="2">
+    <w:abstractNumId w:val="8"/>
+  </w:num>
+  <w:num w:numId="3">
     <w:abstractNumId w:val="5"/>
   </w:num>
-  <w:num w:numId="2">
+  <w:num w:numId="4">
+    <w:abstractNumId w:val="3"/>
+  </w:num>
+  <w:num w:numId="5">
+    <w:abstractNumId w:val="1"/>
+  </w:num>
+  <w:num w:numId="6">
+    <w:abstractNumId w:val="2"/>
+  </w:num>
+  <w:num w:numId="7">
+    <w:abstractNumId w:val="9"/>
+  </w:num>
+  <w:num w:numId="8">
+    <w:abstractNumId w:val="4"/>
+  </w:num>
+  <w:num w:numId="9">
     <w:abstractNumId w:val="7"/>
   </w:num>
-  <w:num w:numId="3">
-    <w:abstractNumId w:val="4"/>
-  </w:num>
-  <w:num w:numId="4">
-    <w:abstractNumId w:val="2"/>
-  </w:num>
-  <w:num w:numId="5">
+  <w:num w:numId="10">
     <w:abstractNumId w:val="0"/>
-  </w:num>
-  <w:num w:numId="6">
-    <w:abstractNumId w:val="1"/>
-  </w:num>
-  <w:num w:numId="7">
-    <w:abstractNumId w:val="8"/>
-  </w:num>
-  <w:num w:numId="8">
-    <w:abstractNumId w:val="3"/>
-  </w:num>
-  <w:num w:numId="9">
-    <w:abstractNumId w:val="6"/>
   </w:num>
 </w:numbering>
 </file>

</xml_diff>

<commit_message>
part 3 lab 3
</commit_message>
<xml_diff>
--- a/Lab3/ReportLab3.docx
+++ b/Lab3/ReportLab3.docx
@@ -2142,9 +2142,503 @@
         <w:t xml:space="preserve"> - Sorted task, period 240 s, 20 s rest</w:t>
       </w:r>
     </w:p>
+    <w:p>
+      <w:pPr>
+        <w:pStyle w:val="Heading2"/>
+      </w:pPr>
+      <w:r>
+        <w:t>Active components analysis</w:t>
+      </w:r>
+    </w:p>
+    <w:p>
+      <w:r>
+        <w:t>In this section an analysis on the active components, battery and PV cell, will be discussed. In particular the idea is to study how the system depends from the presence of these components. First approach is to increase the active power provided by the photovoltaic cell. This can be achieved increasing the number of cells an connecting them in a good manner (series / parallel). Is important to highlight that while acting on the scheduling the cost of the system remains approximately the same, acting on active part of circuit impact the cost. In order to have a good classification also the cost will be considered in this section. In particular the reference cost will be:</w:t>
+      </w:r>
+    </w:p>
+    <w:p>
+      <w:pPr>
+        <w:pStyle w:val="ListParagraph"/>
+        <w:numPr>
+          <w:ilvl w:val="0"/>
+          <w:numId w:val="11"/>
+        </w:numPr>
+      </w:pPr>
+      <w:r>
+        <w:t>Battery, 5€</w:t>
+      </w:r>
+    </w:p>
+    <w:p>
+      <w:pPr>
+        <w:pStyle w:val="ListParagraph"/>
+        <w:numPr>
+          <w:ilvl w:val="0"/>
+          <w:numId w:val="11"/>
+        </w:numPr>
+      </w:pPr>
+      <w:r>
+        <w:t xml:space="preserve">PV </w:t>
+      </w:r>
+      <w:r>
+        <w:t>module, 5</w:t>
+      </w:r>
+      <w:r>
+        <w:t>.50€</w:t>
+      </w:r>
+    </w:p>
+    <w:p>
+      <w:pPr>
+        <w:rPr>
+          <w:color w:val="404040" w:themeColor="text1" w:themeTint="BF"/>
+          <w:sz w:val="20"/>
+          <w:szCs w:val="20"/>
+        </w:rPr>
+      </w:pPr>
+      <w:r>
+        <w:t xml:space="preserve">First </w:t>
+      </w:r>
+      <w:r>
+        <w:t>approach for</w:t>
+      </w:r>
+      <w:r>
+        <w:t xml:space="preserve"> improving the system was to add a PV module in parallel, so that the overall current is doubled while the voltage remains unchanged. </w:t>
+      </w:r>
+      <w:r>
+        <w:t xml:space="preserve">The scheduling of the loads has kept as the initial one (parallel), so no optimization from that side has been applied. Figure 12 summarizes the circuit applied and the battery behavior in time. As possible no notice the spikes </w:t>
+      </w:r>
+      <w:r>
+        <w:t xml:space="preserve">applied on the voltage where PV is charging the battery are higher. Using this </w:t>
+      </w:r>
+      <w:r>
+        <w:t>solution,</w:t>
+      </w:r>
+      <w:r>
+        <w:t xml:space="preserve"> the battery lasts for 114.5 hours</w:t>
+      </w:r>
+      <w:r>
+        <w:t>, having a price overhead of a PV cell</w:t>
+      </w:r>
+      <w:r>
+        <w:t>.</w:t>
+      </w:r>
+      <w:r>
+        <w:t xml:space="preserve"> </w:t>
+      </w:r>
+      <w:r>
+        <w:t>The charge rate, i.e. numbers of times PV is charging the buttery over simulation time, is at 40.3 % using this approach.</w:t>
+      </w:r>
+      <w:r>
+        <w:rPr>
+          <w:color w:val="404040" w:themeColor="text1" w:themeTint="BF"/>
+          <w:szCs w:val="24"/>
+        </w:rPr>
+        <w:t xml:space="preserve"> </w:t>
+      </w:r>
+    </w:p>
+    <w:p/>
+    <w:p>
+      <w:pPr>
+        <w:keepNext/>
+        <w:jc w:val="center"/>
+      </w:pPr>
+      <w:r>
+        <w:rPr>
+          <w:noProof/>
+        </w:rPr>
+        <w:lastRenderedPageBreak/>
+        <w:drawing>
+          <wp:inline distT="0" distB="0" distL="0" distR="0" wp14:anchorId="667C3537" wp14:editId="1C6293AA">
+            <wp:extent cx="6120130" cy="2079625"/>
+            <wp:effectExtent l="0" t="0" r="0" b="0"/>
+            <wp:docPr id="16" name="Picture 16"/>
+            <wp:cNvGraphicFramePr>
+              <a:graphicFrameLocks xmlns:a="http://schemas.openxmlformats.org/drawingml/2006/main" noChangeAspect="1"/>
+            </wp:cNvGraphicFramePr>
+            <a:graphic xmlns:a="http://schemas.openxmlformats.org/drawingml/2006/main">
+              <a:graphicData uri="http://schemas.openxmlformats.org/drawingml/2006/picture">
+                <pic:pic xmlns:pic="http://schemas.openxmlformats.org/drawingml/2006/picture">
+                  <pic:nvPicPr>
+                    <pic:cNvPr id="16" name="Picture 16"/>
+                    <pic:cNvPicPr/>
+                  </pic:nvPicPr>
+                  <pic:blipFill>
+                    <a:blip r:embed="rId20" cstate="print">
+                      <a:extLst>
+                        <a:ext uri="{28A0092B-C50C-407E-A947-70E740481C1C}">
+                          <a14:useLocalDpi xmlns:a14="http://schemas.microsoft.com/office/drawing/2010/main" val="0"/>
+                        </a:ext>
+                      </a:extLst>
+                    </a:blip>
+                    <a:stretch>
+                      <a:fillRect/>
+                    </a:stretch>
+                  </pic:blipFill>
+                  <pic:spPr>
+                    <a:xfrm>
+                      <a:off x="0" y="0"/>
+                      <a:ext cx="6120130" cy="2079625"/>
+                    </a:xfrm>
+                    <a:prstGeom prst="rect">
+                      <a:avLst/>
+                    </a:prstGeom>
+                  </pic:spPr>
+                </pic:pic>
+              </a:graphicData>
+            </a:graphic>
+          </wp:inline>
+        </w:drawing>
+      </w:r>
+    </w:p>
+    <w:p>
+      <w:pPr>
+        <w:pStyle w:val="Caption"/>
+        <w:jc w:val="center"/>
+        <w:rPr>
+          <w:sz w:val="20"/>
+          <w:szCs w:val="20"/>
+        </w:rPr>
+      </w:pPr>
+      <w:r>
+        <w:rPr>
+          <w:sz w:val="20"/>
+          <w:szCs w:val="20"/>
+        </w:rPr>
+        <w:t xml:space="preserve">Figure </w:t>
+      </w:r>
+      <w:r>
+        <w:rPr>
+          <w:sz w:val="20"/>
+          <w:szCs w:val="20"/>
+        </w:rPr>
+        <w:fldChar w:fldCharType="begin"/>
+      </w:r>
+      <w:r>
+        <w:rPr>
+          <w:sz w:val="20"/>
+          <w:szCs w:val="20"/>
+        </w:rPr>
+        <w:instrText xml:space="preserve"> SEQ Figure \* ARABIC </w:instrText>
+      </w:r>
+      <w:r>
+        <w:rPr>
+          <w:sz w:val="20"/>
+          <w:szCs w:val="20"/>
+        </w:rPr>
+        <w:fldChar w:fldCharType="separate"/>
+      </w:r>
+      <w:r>
+        <w:rPr>
+          <w:noProof/>
+          <w:sz w:val="20"/>
+          <w:szCs w:val="20"/>
+        </w:rPr>
+        <w:t>12</w:t>
+      </w:r>
+      <w:r>
+        <w:rPr>
+          <w:sz w:val="20"/>
+          <w:szCs w:val="20"/>
+        </w:rPr>
+        <w:fldChar w:fldCharType="end"/>
+      </w:r>
+      <w:r>
+        <w:rPr>
+          <w:sz w:val="20"/>
+          <w:szCs w:val="20"/>
+        </w:rPr>
+        <w:t xml:space="preserve"> - Parallel PV c</w:t>
+      </w:r>
+      <w:r>
+        <w:rPr>
+          <w:sz w:val="20"/>
+          <w:szCs w:val="20"/>
+        </w:rPr>
+        <w:t>onnection</w:t>
+      </w:r>
+    </w:p>
+    <w:p>
+      <w:r>
+        <w:t>In this situation, the efficiency of the converter is unchanged with respect figure 6.  This is given by the fact that the converter efficiency depends only by the voltage.</w:t>
+      </w:r>
+      <w:r>
+        <w:t xml:space="preserve"> If instead of parallel the PV cells are configured in series, the voltage is doubled and the current is unchanged. Applying this second transformation the circuit lasts for 91.7 hours that is approximately the original time considering only one cell. This decrease in performance is given by the converter that as shown in figure 6 (left one) has </w:t>
+      </w:r>
+      <w:r>
+        <w:t>an</w:t>
+      </w:r>
+      <w:r>
+        <w:t xml:space="preserve"> efficiency depending by the voltage.</w:t>
+      </w:r>
+      <w:r>
+        <w:t xml:space="preserve"> Indeed, as shown in figure below</w:t>
+      </w:r>
+      <w:r>
+        <w:t>,</w:t>
+      </w:r>
+      <w:r>
+        <w:t xml:space="preserve"> the efficiency falls in a low range. The converter takes around 60% of power.</w:t>
+      </w:r>
+    </w:p>
+    <w:p>
+      <w:pPr>
+        <w:keepNext/>
+      </w:pPr>
+      <w:r>
+        <w:rPr>
+          <w:noProof/>
+        </w:rPr>
+        <w:drawing>
+          <wp:inline distT="0" distB="0" distL="0" distR="0" wp14:anchorId="483F2FC0" wp14:editId="16C6356B">
+            <wp:extent cx="6120130" cy="2132330"/>
+            <wp:effectExtent l="0" t="0" r="0" b="1270"/>
+            <wp:docPr id="17" name="Picture 17"/>
+            <wp:cNvGraphicFramePr>
+              <a:graphicFrameLocks xmlns:a="http://schemas.openxmlformats.org/drawingml/2006/main" noChangeAspect="1"/>
+            </wp:cNvGraphicFramePr>
+            <a:graphic xmlns:a="http://schemas.openxmlformats.org/drawingml/2006/main">
+              <a:graphicData uri="http://schemas.openxmlformats.org/drawingml/2006/picture">
+                <pic:pic xmlns:pic="http://schemas.openxmlformats.org/drawingml/2006/picture">
+                  <pic:nvPicPr>
+                    <pic:cNvPr id="17" name="Picture 17"/>
+                    <pic:cNvPicPr/>
+                  </pic:nvPicPr>
+                  <pic:blipFill>
+                    <a:blip r:embed="rId21" cstate="print">
+                      <a:extLst>
+                        <a:ext uri="{28A0092B-C50C-407E-A947-70E740481C1C}">
+                          <a14:useLocalDpi xmlns:a14="http://schemas.microsoft.com/office/drawing/2010/main" val="0"/>
+                        </a:ext>
+                      </a:extLst>
+                    </a:blip>
+                    <a:stretch>
+                      <a:fillRect/>
+                    </a:stretch>
+                  </pic:blipFill>
+                  <pic:spPr>
+                    <a:xfrm>
+                      <a:off x="0" y="0"/>
+                      <a:ext cx="6120130" cy="2132330"/>
+                    </a:xfrm>
+                    <a:prstGeom prst="rect">
+                      <a:avLst/>
+                    </a:prstGeom>
+                  </pic:spPr>
+                </pic:pic>
+              </a:graphicData>
+            </a:graphic>
+          </wp:inline>
+        </w:drawing>
+      </w:r>
+    </w:p>
+    <w:p>
+      <w:pPr>
+        <w:pStyle w:val="Caption"/>
+        <w:jc w:val="center"/>
+        <w:rPr>
+          <w:sz w:val="20"/>
+          <w:szCs w:val="20"/>
+        </w:rPr>
+      </w:pPr>
+      <w:r>
+        <w:rPr>
+          <w:sz w:val="20"/>
+          <w:szCs w:val="20"/>
+        </w:rPr>
+        <w:t xml:space="preserve">Figure </w:t>
+      </w:r>
+      <w:r>
+        <w:rPr>
+          <w:sz w:val="20"/>
+          <w:szCs w:val="20"/>
+        </w:rPr>
+        <w:fldChar w:fldCharType="begin"/>
+      </w:r>
+      <w:r>
+        <w:rPr>
+          <w:sz w:val="20"/>
+          <w:szCs w:val="20"/>
+        </w:rPr>
+        <w:instrText xml:space="preserve"> SEQ Figure \* ARABIC </w:instrText>
+      </w:r>
+      <w:r>
+        <w:rPr>
+          <w:sz w:val="20"/>
+          <w:szCs w:val="20"/>
+        </w:rPr>
+        <w:fldChar w:fldCharType="separate"/>
+      </w:r>
+      <w:r>
+        <w:rPr>
+          <w:noProof/>
+          <w:sz w:val="20"/>
+          <w:szCs w:val="20"/>
+        </w:rPr>
+        <w:t>13</w:t>
+      </w:r>
+      <w:r>
+        <w:rPr>
+          <w:sz w:val="20"/>
+          <w:szCs w:val="20"/>
+        </w:rPr>
+        <w:fldChar w:fldCharType="end"/>
+      </w:r>
+      <w:r>
+        <w:rPr>
+          <w:sz w:val="20"/>
+          <w:szCs w:val="20"/>
+        </w:rPr>
+        <w:t xml:space="preserve"> - Serial PV conn</w:t>
+      </w:r>
+      <w:r>
+        <w:rPr>
+          <w:sz w:val="20"/>
+          <w:szCs w:val="20"/>
+        </w:rPr>
+        <w:t>e</w:t>
+      </w:r>
+      <w:r>
+        <w:rPr>
+          <w:sz w:val="20"/>
+          <w:szCs w:val="20"/>
+        </w:rPr>
+        <w:t>ction</w:t>
+      </w:r>
+    </w:p>
+    <w:p>
+      <w:r>
+        <w:t xml:space="preserve">Last analysis was performed using the parallel configuration </w:t>
+      </w:r>
+      <w:r>
+        <w:t>with</w:t>
+      </w:r>
+      <w:r>
+        <w:t xml:space="preserve"> the optimized scheduling</w:t>
+      </w:r>
+      <w:r>
+        <w:t>,</w:t>
+      </w:r>
+      <w:r>
+        <w:t xml:space="preserve"> figure 11. In this case the system is completely self-charging and the battery life presents the whole simulation time (around 3 months).</w:t>
+      </w:r>
+      <w:r>
+        <w:t xml:space="preserve"> </w:t>
+      </w:r>
+    </w:p>
+    <w:p>
+      <w:pPr>
+        <w:keepNext/>
+        <w:jc w:val="center"/>
+      </w:pPr>
+      <w:r>
+        <w:rPr>
+          <w:noProof/>
+        </w:rPr>
+        <w:lastRenderedPageBreak/>
+        <w:drawing>
+          <wp:inline distT="0" distB="0" distL="0" distR="0" wp14:anchorId="3ECCDBE9" wp14:editId="583DAFA9">
+            <wp:extent cx="6120130" cy="3379470"/>
+            <wp:effectExtent l="0" t="0" r="0" b="0"/>
+            <wp:docPr id="18" name="Picture 18"/>
+            <wp:cNvGraphicFramePr>
+              <a:graphicFrameLocks xmlns:a="http://schemas.openxmlformats.org/drawingml/2006/main" noChangeAspect="1"/>
+            </wp:cNvGraphicFramePr>
+            <a:graphic xmlns:a="http://schemas.openxmlformats.org/drawingml/2006/main">
+              <a:graphicData uri="http://schemas.openxmlformats.org/drawingml/2006/picture">
+                <pic:pic xmlns:pic="http://schemas.openxmlformats.org/drawingml/2006/picture">
+                  <pic:nvPicPr>
+                    <pic:cNvPr id="18" name="Picture 18"/>
+                    <pic:cNvPicPr/>
+                  </pic:nvPicPr>
+                  <pic:blipFill>
+                    <a:blip r:embed="rId22" cstate="print">
+                      <a:extLst>
+                        <a:ext uri="{28A0092B-C50C-407E-A947-70E740481C1C}">
+                          <a14:useLocalDpi xmlns:a14="http://schemas.microsoft.com/office/drawing/2010/main" val="0"/>
+                        </a:ext>
+                      </a:extLst>
+                    </a:blip>
+                    <a:stretch>
+                      <a:fillRect/>
+                    </a:stretch>
+                  </pic:blipFill>
+                  <pic:spPr>
+                    <a:xfrm>
+                      <a:off x="0" y="0"/>
+                      <a:ext cx="6120130" cy="3379470"/>
+                    </a:xfrm>
+                    <a:prstGeom prst="rect">
+                      <a:avLst/>
+                    </a:prstGeom>
+                  </pic:spPr>
+                </pic:pic>
+              </a:graphicData>
+            </a:graphic>
+          </wp:inline>
+        </w:drawing>
+      </w:r>
+    </w:p>
+    <w:p>
+      <w:pPr>
+        <w:pStyle w:val="Caption"/>
+        <w:jc w:val="center"/>
+        <w:rPr>
+          <w:sz w:val="20"/>
+          <w:szCs w:val="20"/>
+        </w:rPr>
+      </w:pPr>
+      <w:r>
+        <w:rPr>
+          <w:sz w:val="20"/>
+          <w:szCs w:val="20"/>
+        </w:rPr>
+        <w:t xml:space="preserve">Figure </w:t>
+      </w:r>
+      <w:r>
+        <w:rPr>
+          <w:sz w:val="20"/>
+          <w:szCs w:val="20"/>
+        </w:rPr>
+        <w:fldChar w:fldCharType="begin"/>
+      </w:r>
+      <w:r>
+        <w:rPr>
+          <w:sz w:val="20"/>
+          <w:szCs w:val="20"/>
+        </w:rPr>
+        <w:instrText xml:space="preserve"> SEQ Figure \* ARABIC </w:instrText>
+      </w:r>
+      <w:r>
+        <w:rPr>
+          <w:sz w:val="20"/>
+          <w:szCs w:val="20"/>
+        </w:rPr>
+        <w:fldChar w:fldCharType="separate"/>
+      </w:r>
+      <w:r>
+        <w:rPr>
+          <w:noProof/>
+          <w:sz w:val="20"/>
+          <w:szCs w:val="20"/>
+        </w:rPr>
+        <w:t>14</w:t>
+      </w:r>
+      <w:r>
+        <w:rPr>
+          <w:sz w:val="20"/>
+          <w:szCs w:val="20"/>
+        </w:rPr>
+        <w:fldChar w:fldCharType="end"/>
+      </w:r>
+      <w:r>
+        <w:rPr>
+          <w:sz w:val="20"/>
+          <w:szCs w:val="20"/>
+        </w:rPr>
+        <w:t xml:space="preserve"> - Self-charging system</w:t>
+      </w:r>
+    </w:p>
     <w:p/>
     <w:sectPr>
-      <w:footerReference w:type="default" r:id="rId20"/>
+      <w:footerReference w:type="default" r:id="rId23"/>
       <w:type w:val="continuous"/>
       <w:pgSz w:w="11906" w:h="16838"/>
       <w:pgMar w:top="1417" w:right="1134" w:bottom="1134" w:left="1134" w:header="709" w:footer="709" w:gutter="0"/>
@@ -2567,6 +3061,119 @@
     </w:lvl>
   </w:abstractNum>
   <w:abstractNum w:abstractNumId="3" w15:restartNumberingAfterBreak="0">
+    <w:nsid w:val="3ADC3FE1"/>
+    <w:multiLevelType w:val="hybridMultilevel"/>
+    <w:tmpl w:val="DCB227F2"/>
+    <w:lvl w:ilvl="0" w:tplc="04090001">
+      <w:start w:val="1"/>
+      <w:numFmt w:val="bullet"/>
+      <w:lvlText w:val=""/>
+      <w:lvlJc w:val="left"/>
+      <w:pPr>
+        <w:ind w:left="770" w:hanging="360"/>
+      </w:pPr>
+      <w:rPr>
+        <w:rFonts w:ascii="Symbol" w:hAnsi="Symbol" w:hint="default"/>
+      </w:rPr>
+    </w:lvl>
+    <w:lvl w:ilvl="1" w:tplc="04090003" w:tentative="1">
+      <w:start w:val="1"/>
+      <w:numFmt w:val="bullet"/>
+      <w:lvlText w:val="o"/>
+      <w:lvlJc w:val="left"/>
+      <w:pPr>
+        <w:ind w:left="1490" w:hanging="360"/>
+      </w:pPr>
+      <w:rPr>
+        <w:rFonts w:ascii="Courier New" w:hAnsi="Courier New" w:cs="Courier New" w:hint="default"/>
+      </w:rPr>
+    </w:lvl>
+    <w:lvl w:ilvl="2" w:tplc="04090005" w:tentative="1">
+      <w:start w:val="1"/>
+      <w:numFmt w:val="bullet"/>
+      <w:lvlText w:val=""/>
+      <w:lvlJc w:val="left"/>
+      <w:pPr>
+        <w:ind w:left="2210" w:hanging="360"/>
+      </w:pPr>
+      <w:rPr>
+        <w:rFonts w:ascii="Wingdings" w:hAnsi="Wingdings" w:hint="default"/>
+      </w:rPr>
+    </w:lvl>
+    <w:lvl w:ilvl="3" w:tplc="04090001" w:tentative="1">
+      <w:start w:val="1"/>
+      <w:numFmt w:val="bullet"/>
+      <w:lvlText w:val=""/>
+      <w:lvlJc w:val="left"/>
+      <w:pPr>
+        <w:ind w:left="2930" w:hanging="360"/>
+      </w:pPr>
+      <w:rPr>
+        <w:rFonts w:ascii="Symbol" w:hAnsi="Symbol" w:hint="default"/>
+      </w:rPr>
+    </w:lvl>
+    <w:lvl w:ilvl="4" w:tplc="04090003" w:tentative="1">
+      <w:start w:val="1"/>
+      <w:numFmt w:val="bullet"/>
+      <w:lvlText w:val="o"/>
+      <w:lvlJc w:val="left"/>
+      <w:pPr>
+        <w:ind w:left="3650" w:hanging="360"/>
+      </w:pPr>
+      <w:rPr>
+        <w:rFonts w:ascii="Courier New" w:hAnsi="Courier New" w:cs="Courier New" w:hint="default"/>
+      </w:rPr>
+    </w:lvl>
+    <w:lvl w:ilvl="5" w:tplc="04090005" w:tentative="1">
+      <w:start w:val="1"/>
+      <w:numFmt w:val="bullet"/>
+      <w:lvlText w:val=""/>
+      <w:lvlJc w:val="left"/>
+      <w:pPr>
+        <w:ind w:left="4370" w:hanging="360"/>
+      </w:pPr>
+      <w:rPr>
+        <w:rFonts w:ascii="Wingdings" w:hAnsi="Wingdings" w:hint="default"/>
+      </w:rPr>
+    </w:lvl>
+    <w:lvl w:ilvl="6" w:tplc="04090001" w:tentative="1">
+      <w:start w:val="1"/>
+      <w:numFmt w:val="bullet"/>
+      <w:lvlText w:val=""/>
+      <w:lvlJc w:val="left"/>
+      <w:pPr>
+        <w:ind w:left="5090" w:hanging="360"/>
+      </w:pPr>
+      <w:rPr>
+        <w:rFonts w:ascii="Symbol" w:hAnsi="Symbol" w:hint="default"/>
+      </w:rPr>
+    </w:lvl>
+    <w:lvl w:ilvl="7" w:tplc="04090003" w:tentative="1">
+      <w:start w:val="1"/>
+      <w:numFmt w:val="bullet"/>
+      <w:lvlText w:val="o"/>
+      <w:lvlJc w:val="left"/>
+      <w:pPr>
+        <w:ind w:left="5810" w:hanging="360"/>
+      </w:pPr>
+      <w:rPr>
+        <w:rFonts w:ascii="Courier New" w:hAnsi="Courier New" w:cs="Courier New" w:hint="default"/>
+      </w:rPr>
+    </w:lvl>
+    <w:lvl w:ilvl="8" w:tplc="04090005" w:tentative="1">
+      <w:start w:val="1"/>
+      <w:numFmt w:val="bullet"/>
+      <w:lvlText w:val=""/>
+      <w:lvlJc w:val="left"/>
+      <w:pPr>
+        <w:ind w:left="6530" w:hanging="360"/>
+      </w:pPr>
+      <w:rPr>
+        <w:rFonts w:ascii="Wingdings" w:hAnsi="Wingdings" w:hint="default"/>
+      </w:rPr>
+    </w:lvl>
+  </w:abstractNum>
+  <w:abstractNum w:abstractNumId="4" w15:restartNumberingAfterBreak="0">
     <w:nsid w:val="3AF34F13"/>
     <w:multiLevelType w:val="hybridMultilevel"/>
     <w:tmpl w:val="8CFC1050"/>
@@ -2679,7 +3286,7 @@
       </w:rPr>
     </w:lvl>
   </w:abstractNum>
-  <w:abstractNum w:abstractNumId="4" w15:restartNumberingAfterBreak="0">
+  <w:abstractNum w:abstractNumId="5" w15:restartNumberingAfterBreak="0">
     <w:nsid w:val="3FA43BE1"/>
     <w:multiLevelType w:val="hybridMultilevel"/>
     <w:tmpl w:val="B47CA3EE"/>
@@ -2792,7 +3399,7 @@
       </w:rPr>
     </w:lvl>
   </w:abstractNum>
-  <w:abstractNum w:abstractNumId="5" w15:restartNumberingAfterBreak="0">
+  <w:abstractNum w:abstractNumId="6" w15:restartNumberingAfterBreak="0">
     <w:nsid w:val="480112EB"/>
     <w:multiLevelType w:val="hybridMultilevel"/>
     <w:tmpl w:val="093CA73E"/>
@@ -2905,7 +3512,7 @@
       </w:rPr>
     </w:lvl>
   </w:abstractNum>
-  <w:abstractNum w:abstractNumId="6" w15:restartNumberingAfterBreak="0">
+  <w:abstractNum w:abstractNumId="7" w15:restartNumberingAfterBreak="0">
     <w:nsid w:val="49F743BA"/>
     <w:multiLevelType w:val="hybridMultilevel"/>
     <w:tmpl w:val="FBDE2A96"/>
@@ -3018,7 +3625,7 @@
       </w:rPr>
     </w:lvl>
   </w:abstractNum>
-  <w:abstractNum w:abstractNumId="7" w15:restartNumberingAfterBreak="0">
+  <w:abstractNum w:abstractNumId="8" w15:restartNumberingAfterBreak="0">
     <w:nsid w:val="61D56596"/>
     <w:multiLevelType w:val="hybridMultilevel"/>
     <w:tmpl w:val="11BEF144"/>
@@ -3131,7 +3738,7 @@
       </w:rPr>
     </w:lvl>
   </w:abstractNum>
-  <w:abstractNum w:abstractNumId="8" w15:restartNumberingAfterBreak="0">
+  <w:abstractNum w:abstractNumId="9" w15:restartNumberingAfterBreak="0">
     <w:nsid w:val="6507002E"/>
     <w:multiLevelType w:val="hybridMultilevel"/>
     <w:tmpl w:val="4332565E"/>
@@ -3217,7 +3824,7 @@
       </w:pPr>
     </w:lvl>
   </w:abstractNum>
-  <w:abstractNum w:abstractNumId="9" w15:restartNumberingAfterBreak="0">
+  <w:abstractNum w:abstractNumId="10" w15:restartNumberingAfterBreak="0">
     <w:nsid w:val="715E7A1B"/>
     <w:multiLevelType w:val="hybridMultilevel"/>
     <w:tmpl w:val="3BF44EFC"/>
@@ -3331,16 +3938,16 @@
     </w:lvl>
   </w:abstractNum>
   <w:num w:numId="1">
+    <w:abstractNumId w:val="7"/>
+  </w:num>
+  <w:num w:numId="2">
+    <w:abstractNumId w:val="9"/>
+  </w:num>
+  <w:num w:numId="3">
     <w:abstractNumId w:val="6"/>
   </w:num>
-  <w:num w:numId="2">
-    <w:abstractNumId w:val="8"/>
-  </w:num>
-  <w:num w:numId="3">
-    <w:abstractNumId w:val="5"/>
-  </w:num>
   <w:num w:numId="4">
-    <w:abstractNumId w:val="3"/>
+    <w:abstractNumId w:val="4"/>
   </w:num>
   <w:num w:numId="5">
     <w:abstractNumId w:val="1"/>
@@ -3349,16 +3956,19 @@
     <w:abstractNumId w:val="2"/>
   </w:num>
   <w:num w:numId="7">
-    <w:abstractNumId w:val="9"/>
+    <w:abstractNumId w:val="10"/>
   </w:num>
   <w:num w:numId="8">
-    <w:abstractNumId w:val="4"/>
+    <w:abstractNumId w:val="5"/>
   </w:num>
   <w:num w:numId="9">
-    <w:abstractNumId w:val="7"/>
+    <w:abstractNumId w:val="8"/>
   </w:num>
   <w:num w:numId="10">
     <w:abstractNumId w:val="0"/>
+  </w:num>
+  <w:num w:numId="11">
+    <w:abstractNumId w:val="3"/>
   </w:num>
 </w:numbering>
 </file>
@@ -3973,7 +4583,6 @@
   <w:style w:type="character" w:default="1" w:styleId="DefaultParagraphFont">
     <w:name w:val="Default Paragraph Font"/>
     <w:uiPriority w:val="1"/>
-    <w:semiHidden/>
     <w:unhideWhenUsed/>
   </w:style>
   <w:style w:type="table" w:default="1" w:styleId="TableNormal">

</xml_diff>